<commit_message>
Updated Design Artifacts page with User Stories
</commit_message>
<xml_diff>
--- a/Interviews/Interview Notes.docx
+++ b/Interviews/Interview Notes.docx
@@ -110,21 +110,8 @@
         </w:numPr>
       </w:pPr>
       <w:r>
-        <w:t xml:space="preserve">He doesn’t typically like to be </w:t>
-      </w:r>
-      <w:proofErr w:type="spellStart"/>
-      <w:r>
-        <w:t>commsiioner</w:t>
-      </w:r>
-      <w:proofErr w:type="spellEnd"/>
-      <w:r>
-        <w:t xml:space="preserve"> because the commissioner always has to do the organizing of the league and collect all the league fees from the </w:t>
-      </w:r>
-      <w:proofErr w:type="spellStart"/>
-      <w:r>
-        <w:t>particpants</w:t>
-      </w:r>
-      <w:proofErr w:type="spellEnd"/>
+        <w:t>He doesn’t typically like to be commsiioner because the commissioner always has to do the organizing of the league and collect all the league fees from the particpants</w:t>
+      </w:r>
     </w:p>
     <w:p>
       <w:pPr>
@@ -581,67 +568,56 @@
     </w:p>
     <w:p>
       <w:r>
-        <w:t xml:space="preserve">As someone who likes to make money on fantasy sports, Austin would like to have an application that integrates </w:t>
-      </w:r>
-      <w:proofErr w:type="spellStart"/>
-      <w:r>
-        <w:t>Paypal</w:t>
-      </w:r>
-      <w:proofErr w:type="spellEnd"/>
-      <w:r>
-        <w:t xml:space="preserve"> into the application.</w:t>
-      </w:r>
-    </w:p>
-    <w:p>
-      <w:r>
-        <w:t xml:space="preserve">As someone who likes to make money on fantasy sports, Austin would like to have an application that integrates </w:t>
-      </w:r>
-      <w:r>
-        <w:t>Apple Pay into the application</w:t>
+        <w:t>As someone who likes to make money on fantasy sports, Austin would like to have an application that integrates Paypal into the application.</w:t>
+      </w:r>
+    </w:p>
+    <w:p>
+      <w:r>
+        <w:t>As someone who likes to make money on fantasy sports, Austin would like to have an application that integrates Apple Pay into the application.</w:t>
+      </w:r>
+    </w:p>
+    <w:p>
+      <w:r>
+        <w:t xml:space="preserve">As someone who like to make money on fantasy sports, Austin would like an easy to use application that enables push notifications if entry fees have not been </w:t>
+      </w:r>
+      <w:r>
+        <w:t>paid.</w:t>
+      </w:r>
+    </w:p>
+    <w:p>
+      <w:r>
+        <w:t xml:space="preserve">As someone who has to be commissioner of the fantasy league from time-to-time, Austin would want an application that keeps track of all the people who have paid their entry fees. </w:t>
+      </w:r>
+    </w:p>
+    <w:p/>
+    <w:p>
+      <w:r>
+        <w:t xml:space="preserve">Since Austin doesn’t like being commissioner to the league, there could be an opportunity to have a fantasy application that eliminates most of the responsibility of the commissioner. </w:t>
+      </w:r>
+    </w:p>
+    <w:p/>
+    <w:p/>
+    <w:p/>
+    <w:p/>
+    <w:p/>
+    <w:p/>
+    <w:p>
+      <w:r>
+        <w:t>Scenario 2-User Stories</w:t>
+      </w:r>
+    </w:p>
+    <w:p/>
+    <w:p>
+      <w:r>
+        <w:t>As  someone who is busy, Austin wants to have an application that streamline entry fee payment</w:t>
+      </w:r>
+      <w:r>
+        <w:t>s</w:t>
       </w:r>
       <w:r>
         <w:t>.</w:t>
       </w:r>
     </w:p>
-    <w:p>
-      <w:r>
-        <w:t xml:space="preserve">As someone who like to make money on fantasy sports, Austin would like an easy to use application that enables push notifications if entry fees have not been </w:t>
-      </w:r>
-      <w:r>
-        <w:t>paid.</w:t>
-      </w:r>
-    </w:p>
-    <w:p>
-      <w:r>
-        <w:t xml:space="preserve">As someone who has to be commissioner of the fantasy league from time-to-time, Austin would want an application that keeps track of all the people who have paid their entry fees. </w:t>
-      </w:r>
-    </w:p>
-    <w:p/>
-    <w:p>
-      <w:r>
-        <w:t xml:space="preserve">Since Austin doesn’t like being commissioner to the league, </w:t>
-      </w:r>
-      <w:r>
-        <w:t xml:space="preserve">there could be an opportunity to have a fantasy application that eliminates most of the responsibility of the commissioner. </w:t>
-      </w:r>
-    </w:p>
-    <w:p/>
-    <w:p/>
-    <w:p/>
-    <w:p/>
-    <w:p/>
-    <w:p/>
-    <w:p>
-      <w:r>
-        <w:t>Scenario 2-User Stories</w:t>
-      </w:r>
-    </w:p>
-    <w:p/>
-    <w:p>
-      <w:r>
-        <w:t>As who someone who is busy, Austin wants to have an application that streamline the entry fee payment.</w:t>
-      </w:r>
-    </w:p>
     <w:p/>
     <w:p>
       <w:r>
@@ -669,7 +645,60 @@
     <w:p/>
     <w:p>
       <w:r>
-        <w:t>As who plays in complex leagues, Austin would like the ability for fantasy applications to have customizable rules.</w:t>
+        <w:t xml:space="preserve">As </w:t>
+      </w:r>
+      <w:r>
+        <w:t xml:space="preserve"> someone </w:t>
+      </w:r>
+      <w:r>
+        <w:t>who plays in complex leagues, Austin would like the ability for fantasy applications to have customizable rules.</w:t>
+      </w:r>
+    </w:p>
+    <w:p/>
+    <w:p>
+      <w:r>
+        <w:t xml:space="preserve">As someone who play in multiple leagues, Austin would want a profile that shows </w:t>
+      </w:r>
+      <w:r>
+        <w:t>all</w:t>
+      </w:r>
+      <w:r>
+        <w:t xml:space="preserve"> his current teams.</w:t>
+      </w:r>
+    </w:p>
+    <w:p/>
+    <w:p>
+      <w:r>
+        <w:t>As someone who makes money on fantasy sports, Austin will need a way to analyze players stats.</w:t>
+      </w:r>
+    </w:p>
+    <w:p/>
+    <w:p>
+      <w:r>
+        <w:t xml:space="preserve">As someone who makes money on fantasy sports, Austin will need the ability to construct a league where high caliber players are worth a specific amount of cash. </w:t>
+      </w:r>
+    </w:p>
+    <w:p/>
+    <w:p>
+      <w:r>
+        <w:t xml:space="preserve">As someone who make money on fantasy sports, Austin will need to be sent notifications of </w:t>
+      </w:r>
+      <w:r>
+        <w:t>activity of other players in his league.</w:t>
+      </w:r>
+    </w:p>
+    <w:p/>
+    <w:p/>
+    <w:p>
+      <w:r>
+        <w:lastRenderedPageBreak/>
+        <w:t xml:space="preserve">Someone who prioritizes </w:t>
+      </w:r>
+      <w:r>
+        <w:t>the</w:t>
+      </w:r>
+      <w:r>
+        <w:t xml:space="preserve"> leagues that he pays to play in,  Austin would enjoy being able to enable and disable notifications from particular leagues. </w:t>
       </w:r>
     </w:p>
     <w:p/>
@@ -695,17 +724,50 @@
     <w:p/>
     <w:p>
       <w:r>
+        <w:t xml:space="preserve">As someone who plays in numerous leagues, Austin needs to </w:t>
+      </w:r>
+      <w:r>
+        <w:t xml:space="preserve">have a platform that allows for an account to have multiple teams in different leagues. </w:t>
+      </w:r>
+    </w:p>
+    <w:p/>
+    <w:p>
+      <w:r>
+        <w:t>As someone who plays in numerous teams, Austin would like predictive analytics suggesting what players to play in the week.</w:t>
+      </w:r>
+    </w:p>
+    <w:p/>
+    <w:p>
+      <w:r>
+        <w:t xml:space="preserve">As someone who plays in many leagues, </w:t>
+      </w:r>
+      <w:r>
+        <w:t xml:space="preserve">Austin would need recommendations for players on his roster that he should play. </w:t>
+      </w:r>
+    </w:p>
+    <w:p/>
+    <w:p>
+      <w:r>
+        <w:t>As someone who has to prioritize his time, Austin has to receive recommendations for players to add to his team from the waiver wire.</w:t>
+      </w:r>
+    </w:p>
+    <w:p/>
+    <w:p>
+      <w:r>
+        <w:t xml:space="preserve">As someone who does not like to play in free leagues, Austin </w:t>
+      </w:r>
+      <w:r>
+        <w:t xml:space="preserve">wants the ability to start leagues even if participants have not paid. </w:t>
+      </w:r>
+    </w:p>
+    <w:p/>
+    <w:p/>
+    <w:p/>
+    <w:p/>
+    <w:p/>
+    <w:p>
+      <w:r>
         <w:lastRenderedPageBreak/>
-        <w:t xml:space="preserve">As someone who plays in numerous leagues, Austin needs to </w:t>
-      </w:r>
-      <w:r>
-        <w:t xml:space="preserve">have a platform that allows for an account to have multiple teams in different leagues. </w:t>
-      </w:r>
-    </w:p>
-    <w:p/>
-    <w:p/>
-    <w:p>
-      <w:r>
         <w:t>Features list</w:t>
       </w:r>
     </w:p>

</xml_diff>

<commit_message>
Updated Austin's Scenarios and Interview Notes
</commit_message>
<xml_diff>
--- a/Interviews/Interview Notes.docx
+++ b/Interviews/Interview Notes.docx
@@ -22,7 +22,15 @@
     <w:p/>
     <w:p>
       <w:r>
-        <w:t>I took some time to explain to the interviewee what our purpose was to build the  FantasyMax applicati</w:t>
+        <w:t xml:space="preserve">I took some time to explain to the interviewee what our purpose was to build the  </w:t>
+      </w:r>
+      <w:proofErr w:type="spellStart"/>
+      <w:r>
+        <w:t>FantasyMax</w:t>
+      </w:r>
+      <w:proofErr w:type="spellEnd"/>
+      <w:r>
+        <w:t xml:space="preserve"> applicati</w:t>
       </w:r>
       <w:r>
         <w:t xml:space="preserve">on purpose is. </w:t>
@@ -110,7 +118,24 @@
         </w:numPr>
       </w:pPr>
       <w:r>
-        <w:t>He doesn’t typically like to be commsiioner because the commissioner always has to do the organizing of the league and collect all the league fees from the particpants</w:t>
+        <w:t xml:space="preserve">He doesn’t typically like to be </w:t>
+      </w:r>
+      <w:r>
+        <w:t>commissioner</w:t>
+      </w:r>
+      <w:r>
+        <w:t xml:space="preserve"> because the commissioner always </w:t>
+      </w:r>
+      <w:proofErr w:type="gramStart"/>
+      <w:r>
+        <w:t>has to</w:t>
+      </w:r>
+      <w:proofErr w:type="gramEnd"/>
+      <w:r>
+        <w:t xml:space="preserve"> do the organizing of the league and collect all the league fees from the </w:t>
+      </w:r>
+      <w:r>
+        <w:t>participants</w:t>
       </w:r>
     </w:p>
     <w:p>
@@ -146,7 +171,15 @@
         </w:numPr>
       </w:pPr>
       <w:r>
-        <w:t xml:space="preserve">He mentioned that he was in a complex league that enabled players to manage their respective teams  like an actual owner of a team would. They had things like salary caps where each managers cannot go over the salary cap. Each player is worth more based on their </w:t>
+        <w:t xml:space="preserve">He mentioned that he was in a complex league that enabled players to manage their respective teams  like an actual owner of a team would. They had things like salary caps where each </w:t>
+      </w:r>
+      <w:proofErr w:type="gramStart"/>
+      <w:r>
+        <w:t>managers</w:t>
+      </w:r>
+      <w:proofErr w:type="gramEnd"/>
+      <w:r>
+        <w:t xml:space="preserve"> cannot go over the salary cap. Each player is worth more based on their </w:t>
       </w:r>
       <w:r>
         <w:t>caliber</w:t>
@@ -407,8 +440,13 @@
       <w:r>
         <w:t xml:space="preserve">Once everyone has paid for the season  Austin uses </w:t>
       </w:r>
-      <w:r>
-        <w:t xml:space="preserve">FantasyMax to enroll each participant in the league. </w:t>
+      <w:proofErr w:type="spellStart"/>
+      <w:r>
+        <w:t>FantasyMax</w:t>
+      </w:r>
+      <w:proofErr w:type="spellEnd"/>
+      <w:r>
+        <w:t xml:space="preserve"> to enroll each participant in the league. </w:t>
       </w:r>
     </w:p>
     <w:p/>
@@ -448,7 +486,15 @@
     </w:p>
     <w:p>
       <w:r>
-        <w:t xml:space="preserve">Austin has a profile on FantasyMax that he uses each year that </w:t>
+        <w:t xml:space="preserve">Austin has a profile on </w:t>
+      </w:r>
+      <w:proofErr w:type="spellStart"/>
+      <w:r>
+        <w:t>FantasyMax</w:t>
+      </w:r>
+      <w:proofErr w:type="spellEnd"/>
+      <w:r>
+        <w:t xml:space="preserve"> that he uses each year that </w:t>
       </w:r>
       <w:r>
         <w:t xml:space="preserve">stores </w:t>
@@ -457,7 +503,15 @@
         <w:t>all</w:t>
       </w:r>
       <w:r>
-        <w:t xml:space="preserve"> his account information from the previous year so signing up for FantasyMax is not an issue. </w:t>
+        <w:t xml:space="preserve"> his account information from the previous year so signing up for </w:t>
+      </w:r>
+      <w:proofErr w:type="spellStart"/>
+      <w:r>
+        <w:t>FantasyMax</w:t>
+      </w:r>
+      <w:proofErr w:type="spellEnd"/>
+      <w:r>
+        <w:t xml:space="preserve"> is not an issue. </w:t>
       </w:r>
       <w:r>
         <w:t xml:space="preserve">Most of the time these leagues are spread out across various platforms. As </w:t>
@@ -469,13 +523,29 @@
         <w:t>work,</w:t>
       </w:r>
       <w:r>
-        <w:t xml:space="preserve"> he wants a fantasy application that can handle all of his teams from various leagues in one location. </w:t>
+        <w:t xml:space="preserve"> he wants a fantasy application that can handle </w:t>
+      </w:r>
+      <w:proofErr w:type="gramStart"/>
+      <w:r>
+        <w:t>all of</w:t>
+      </w:r>
+      <w:proofErr w:type="gramEnd"/>
+      <w:r>
+        <w:t xml:space="preserve"> his teams from various leagues in one location. </w:t>
       </w:r>
     </w:p>
     <w:p>
       <w:r>
         <w:lastRenderedPageBreak/>
-        <w:t xml:space="preserve">It becomes hard on him to keep track of account information across the various fantasy league platforms. FantasyMax allows Austin to manage his different teams for different leagues on one platform. </w:t>
+        <w:t xml:space="preserve">It becomes hard on him to keep track of account information across the various fantasy league platforms. </w:t>
+      </w:r>
+      <w:proofErr w:type="spellStart"/>
+      <w:r>
+        <w:t>FantasyMax</w:t>
+      </w:r>
+      <w:proofErr w:type="spellEnd"/>
+      <w:r>
+        <w:t xml:space="preserve"> allows Austin to manage his different teams for different leagues on one platform. </w:t>
       </w:r>
     </w:p>
     <w:p>
@@ -494,7 +564,15 @@
         <w:t>ant him to participate in free leagues. He doesn’t typically join these leagues because there is nothing on the line</w:t>
       </w:r>
       <w:r>
-        <w:t xml:space="preserve"> and he does not want to distract himself from all of his more serious fantasy leagues. </w:t>
+        <w:t xml:space="preserve"> and he does not want to distract himself from </w:t>
+      </w:r>
+      <w:proofErr w:type="gramStart"/>
+      <w:r>
+        <w:t>all of</w:t>
+      </w:r>
+      <w:proofErr w:type="gramEnd"/>
+      <w:r>
+        <w:t xml:space="preserve"> his more serious fantasy leagues. </w:t>
       </w:r>
     </w:p>
     <w:p>
@@ -519,7 +597,15 @@
     </w:p>
     <w:p>
       <w:r>
-        <w:t>In this circumstance Austin uses FantasyMAX automate option to generate his weekly lineups</w:t>
+        <w:t xml:space="preserve">In this circumstance Austin uses </w:t>
+      </w:r>
+      <w:proofErr w:type="spellStart"/>
+      <w:r>
+        <w:t>FantasyMAX</w:t>
+      </w:r>
+      <w:proofErr w:type="spellEnd"/>
+      <w:r>
+        <w:t xml:space="preserve"> automate option to generate his weekly lineups</w:t>
       </w:r>
       <w:r>
         <w:t xml:space="preserve"> and make draft selections</w:t>
@@ -568,7 +654,15 @@
     </w:p>
     <w:p>
       <w:r>
-        <w:t>As someone who likes to make money on fantasy sports, Austin would like to have an application that integrates Paypal into the application.</w:t>
+        <w:t xml:space="preserve">As someone who likes to make money on fantasy sports, Austin would like to have an application that integrates </w:t>
+      </w:r>
+      <w:proofErr w:type="spellStart"/>
+      <w:r>
+        <w:t>Paypal</w:t>
+      </w:r>
+      <w:proofErr w:type="spellEnd"/>
+      <w:r>
+        <w:t xml:space="preserve"> into the application.</w:t>
       </w:r>
     </w:p>
     <w:p>
@@ -578,7 +672,15 @@
     </w:p>
     <w:p>
       <w:r>
-        <w:t xml:space="preserve">As someone who like to make money on fantasy sports, Austin would like an easy to use application that enables push notifications if entry fees have not been </w:t>
+        <w:t xml:space="preserve">As someone who like to make money on fantasy sports, Austin would like an </w:t>
+      </w:r>
+      <w:proofErr w:type="gramStart"/>
+      <w:r>
+        <w:t>easy to use</w:t>
+      </w:r>
+      <w:proofErr w:type="gramEnd"/>
+      <w:r>
+        <w:t xml:space="preserve"> application that enables push notifications if entry fees have not been </w:t>
       </w:r>
       <w:r>
         <w:t>paid.</w:t>
@@ -586,7 +688,15 @@
     </w:p>
     <w:p>
       <w:r>
-        <w:t xml:space="preserve">As someone who has to be commissioner of the fantasy league from time-to-time, Austin would want an application that keeps track of all the people who have paid their entry fees. </w:t>
+        <w:t xml:space="preserve">As someone who </w:t>
+      </w:r>
+      <w:proofErr w:type="gramStart"/>
+      <w:r>
+        <w:t>has to</w:t>
+      </w:r>
+      <w:proofErr w:type="gramEnd"/>
+      <w:r>
+        <w:t xml:space="preserve"> be commissioner of the fantasy league from time-to-time, Austin would want an application that keeps track of all the people who have paid their entry fees. </w:t>
       </w:r>
     </w:p>
     <w:p/>
@@ -698,7 +808,15 @@
         <w:t>the</w:t>
       </w:r>
       <w:r>
-        <w:t xml:space="preserve"> leagues that he pays to play in,  Austin would enjoy being able to enable and disable notifications from particular leagues. </w:t>
+        <w:t xml:space="preserve"> leagues that he pays to play in,  Austin would enjoy being able to enable and disable notifications from </w:t>
+      </w:r>
+      <w:proofErr w:type="gramStart"/>
+      <w:r>
+        <w:t>particular leagues</w:t>
+      </w:r>
+      <w:proofErr w:type="gramEnd"/>
+      <w:r>
+        <w:t xml:space="preserve">. </w:t>
       </w:r>
     </w:p>
     <w:p/>
@@ -748,7 +866,15 @@
     <w:p/>
     <w:p>
       <w:r>
-        <w:t>As someone who has to prioritize his time, Austin has to receive recommendations for players to add to his team from the waiver wire.</w:t>
+        <w:t xml:space="preserve">As someone who </w:t>
+      </w:r>
+      <w:proofErr w:type="gramStart"/>
+      <w:r>
+        <w:t>has to</w:t>
+      </w:r>
+      <w:proofErr w:type="gramEnd"/>
+      <w:r>
+        <w:t xml:space="preserve"> prioritize his time, Austin has to receive recommendations for players to add to his team from the waiver wire.</w:t>
       </w:r>
     </w:p>
     <w:p/>
@@ -872,7 +998,15 @@
         <w:t xml:space="preserve"> </w:t>
       </w:r>
       <w:r>
-        <w:t xml:space="preserve">betting, Austin needs a a head-to-head side betting option for each week. </w:t>
+        <w:t xml:space="preserve">betting, Austin needs a </w:t>
+      </w:r>
+      <w:proofErr w:type="spellStart"/>
+      <w:r>
+        <w:t>a</w:t>
+      </w:r>
+      <w:proofErr w:type="spellEnd"/>
+      <w:r>
+        <w:t xml:space="preserve"> head-to-head side betting option for each week. </w:t>
       </w:r>
     </w:p>
     <w:p/>

</xml_diff>